<commit_message>
FUT: add ChessEngine2 and refacto
</commit_message>
<xml_diff>
--- a/TODO.docx
+++ b/TODO.docx
@@ -1,6 +1,6 @@
 
 <file path=word/document.xml><?xml version="1.0" encoding="utf-8"?>
-<w:document xmlns:wpc="http://schemas.microsoft.com/office/word/2010/wordprocessingCanvas" xmlns:cx="http://schemas.microsoft.com/office/drawing/2014/chartex" xmlns:cx1="http://schemas.microsoft.com/office/drawing/2015/9/8/chartex" xmlns:cx2="http://schemas.microsoft.com/office/drawing/2015/10/21/chartex" xmlns:cx3="http://schemas.microsoft.com/office/drawing/2016/5/9/chartex" xmlns:cx4="http://schemas.microsoft.com/office/drawing/2016/5/10/chartex" xmlns:cx5="http://schemas.microsoft.com/office/drawing/2016/5/11/chartex" xmlns:cx6="http://schemas.microsoft.com/office/drawing/2016/5/12/chartex" xmlns:cx7="http://schemas.microsoft.com/office/drawing/2016/5/13/chartex" xmlns:cx8="http://schemas.microsoft.com/office/drawing/2016/5/14/chartex" xmlns:mc="http://schemas.openxmlformats.org/markup-compatibility/2006" xmlns:aink="http://schemas.microsoft.com/office/drawing/2016/ink" xmlns:am3d="http://schemas.microsoft.com/office/drawing/2017/model3d" xmlns:o="urn:schemas-microsoft-com:office:office" xmlns:oel="http://schemas.microsoft.com/office/2019/extlst" xmlns:r="http://schemas.openxmlformats.org/officeDocument/2006/relationships" xmlns:m="http://schemas.openxmlformats.org/officeDocument/2006/math" xmlns:v="urn:schemas-microsoft-com:vml" xmlns:wp14="http://schemas.microsoft.com/office/word/2010/wordprocessingDrawing" xmlns:wp="http://schemas.openxmlformats.org/drawingml/2006/wordprocessingDrawing" xmlns:w10="urn:schemas-microsoft-com:office:word" xmlns:w="http://schemas.openxmlformats.org/wordprocessingml/2006/main" xmlns:w14="http://schemas.microsoft.com/office/word/2010/wordml" xmlns:w15="http://schemas.microsoft.com/office/word/2012/wordml" xmlns:w16cex="http://schemas.microsoft.com/office/word/2018/wordml/cex" xmlns:w16cid="http://schemas.microsoft.com/office/word/2016/wordml/cid" xmlns:w16="http://schemas.microsoft.com/office/word/2018/wordml" xmlns:w16du="http://schemas.microsoft.com/office/word/2023/wordml/word16du" xmlns:w16sdtdh="http://schemas.microsoft.com/office/word/2020/wordml/sdtdatahash" xmlns:w16se="http://schemas.microsoft.com/office/word/2015/wordml/symex" xmlns:wpg="http://schemas.microsoft.com/office/word/2010/wordprocessingGroup" xmlns:wpi="http://schemas.microsoft.com/office/word/2010/wordprocessingInk" xmlns:wne="http://schemas.microsoft.com/office/word/2006/wordml" xmlns:wps="http://schemas.microsoft.com/office/word/2010/wordprocessingShape" mc:Ignorable="w14 w15 w16se w16cid w16 w16cex w16sdtdh w16du wp14">
+<w:document xmlns:wpc="http://schemas.microsoft.com/office/word/2010/wordprocessingCanvas" xmlns:cx="http://schemas.microsoft.com/office/drawing/2014/chartex" xmlns:cx1="http://schemas.microsoft.com/office/drawing/2015/9/8/chartex" xmlns:cx2="http://schemas.microsoft.com/office/drawing/2015/10/21/chartex" xmlns:cx3="http://schemas.microsoft.com/office/drawing/2016/5/9/chartex" xmlns:cx4="http://schemas.microsoft.com/office/drawing/2016/5/10/chartex" xmlns:cx5="http://schemas.microsoft.com/office/drawing/2016/5/11/chartex" xmlns:cx6="http://schemas.microsoft.com/office/drawing/2016/5/12/chartex" xmlns:cx7="http://schemas.microsoft.com/office/drawing/2016/5/13/chartex" xmlns:cx8="http://schemas.microsoft.com/office/drawing/2016/5/14/chartex" xmlns:mc="http://schemas.openxmlformats.org/markup-compatibility/2006" xmlns:aink="http://schemas.microsoft.com/office/drawing/2016/ink" xmlns:am3d="http://schemas.microsoft.com/office/drawing/2017/model3d" xmlns:o="urn:schemas-microsoft-com:office:office" xmlns:oel="http://schemas.microsoft.com/office/2019/extlst" xmlns:r="http://schemas.openxmlformats.org/officeDocument/2006/relationships" xmlns:m="http://schemas.openxmlformats.org/officeDocument/2006/math" xmlns:v="urn:schemas-microsoft-com:vml" xmlns:wp14="http://schemas.microsoft.com/office/word/2010/wordprocessingDrawing" xmlns:wp="http://schemas.openxmlformats.org/drawingml/2006/wordprocessingDrawing" xmlns:w10="urn:schemas-microsoft-com:office:word" xmlns:w="http://schemas.openxmlformats.org/wordprocessingml/2006/main" xmlns:w14="http://schemas.microsoft.com/office/word/2010/wordml" xmlns:w15="http://schemas.microsoft.com/office/word/2012/wordml" xmlns:w16cex="http://schemas.microsoft.com/office/word/2018/wordml/cex" xmlns:w16cid="http://schemas.microsoft.com/office/word/2016/wordml/cid" xmlns:w16="http://schemas.microsoft.com/office/word/2018/wordml" xmlns:w16du="http://schemas.microsoft.com/office/word/2023/wordml/word16du" xmlns:w16sdtdh="http://schemas.microsoft.com/office/word/2020/wordml/sdtdatahash" xmlns:w16sdtfl="http://schemas.microsoft.com/office/word/2024/wordml/sdtformatlock" xmlns:w16se="http://schemas.microsoft.com/office/word/2015/wordml/symex" xmlns:wpg="http://schemas.microsoft.com/office/word/2010/wordprocessingGroup" xmlns:wpi="http://schemas.microsoft.com/office/word/2010/wordprocessingInk" xmlns:wne="http://schemas.microsoft.com/office/word/2006/wordml" xmlns:wps="http://schemas.microsoft.com/office/word/2010/wordprocessingShape" mc:Ignorable="w14 w15 w16se w16cid w16 w16cex w16sdtdh w16sdtfl w16du wp14">
   <w:body>
     <w:p>
       <w:pPr>
@@ -12,21 +12,7 @@
         <w:rPr>
           <w:lang w:val="en-US"/>
         </w:rPr>
-        <w:t>-</w:t>
-      </w:r>
-      <w:proofErr w:type="spellStart"/>
-      <w:r>
-        <w:rPr>
-          <w:lang w:val="en-US"/>
-        </w:rPr>
-        <w:t>choise</w:t>
-      </w:r>
-      <w:proofErr w:type="spellEnd"/>
-      <w:r>
-        <w:rPr>
-          <w:lang w:val="en-US"/>
-        </w:rPr>
-        <w:t xml:space="preserve"> level</w:t>
+        <w:t>-choise level</w:t>
       </w:r>
     </w:p>
     <w:p>
@@ -39,55 +25,13 @@
         <w:rPr>
           <w:lang w:val="en-US"/>
         </w:rPr>
-        <w:t xml:space="preserve">-max </w:t>
-      </w:r>
-      <w:proofErr w:type="spellStart"/>
+        <w:t>-max relfection time : if max r</w:t>
+      </w:r>
       <w:r>
         <w:rPr>
           <w:lang w:val="en-US"/>
         </w:rPr>
-        <w:t>relfection</w:t>
-      </w:r>
-      <w:proofErr w:type="spellEnd"/>
-      <w:r>
-        <w:rPr>
-          <w:lang w:val="en-US"/>
-        </w:rPr>
-        <w:t xml:space="preserve"> time : if max </w:t>
-      </w:r>
-      <w:proofErr w:type="spellStart"/>
-      <w:r>
-        <w:rPr>
-          <w:lang w:val="en-US"/>
-        </w:rPr>
-        <w:t>r</w:t>
-      </w:r>
-      <w:r>
-        <w:rPr>
-          <w:lang w:val="en-US"/>
-        </w:rPr>
-        <w:t>eflextion</w:t>
-      </w:r>
-      <w:proofErr w:type="spellEnd"/>
-      <w:r>
-        <w:rPr>
-          <w:lang w:val="en-US"/>
-        </w:rPr>
-        <w:t xml:space="preserve"> </w:t>
-      </w:r>
-      <w:proofErr w:type="spellStart"/>
-      <w:r>
-        <w:rPr>
-          <w:lang w:val="en-US"/>
-        </w:rPr>
-        <w:t>mimited</w:t>
-      </w:r>
-      <w:proofErr w:type="spellEnd"/>
-      <w:r>
-        <w:rPr>
-          <w:lang w:val="en-US"/>
-        </w:rPr>
-        <w:t>, stop reflection</w:t>
+        <w:t>eflextion mimited, stop reflection</w:t>
       </w:r>
     </w:p>
     <w:p>
@@ -95,15 +39,7 @@
         <w:t xml:space="preserve">-l5:2mn =&gt; 130,5 mn </w:t>
       </w:r>
       <w:r>
-        <w:t>(</w:t>
-      </w:r>
-      <w:proofErr w:type="spellStart"/>
-      <w:r>
-        <w:t>debug</w:t>
-      </w:r>
-      <w:proofErr w:type="spellEnd"/>
-      <w:r>
-        <w:t>)</w:t>
+        <w:t>(debug)</w:t>
       </w:r>
     </w:p>
     <w:p>
@@ -113,15 +49,7 @@
     </w:p>
     <w:p>
       <w:r>
-        <w:t xml:space="preserve">Mémoriser les </w:t>
-      </w:r>
-      <w:proofErr w:type="spellStart"/>
-      <w:r>
-        <w:t>getPossible</w:t>
-      </w:r>
-      <w:proofErr w:type="spellEnd"/>
-      <w:r>
-        <w:t xml:space="preserve"> move</w:t>
+        <w:t>Mémoriser les getPossible move</w:t>
       </w:r>
       <w:r>
         <w:t>s</w:t>
@@ -138,6 +66,57 @@
     <w:p>
       <w:r>
         <w:t>Tsy15val</w:t>
+      </w:r>
+    </w:p>
+    <w:p/>
+    <w:p>
+      <w:r>
+        <w:t>Temps debug bonus et malus menace </w:t>
+      </w:r>
+      <w:r>
+        <w:t>seulement au niveau 1</w:t>
+      </w:r>
+      <w:r>
+        <w:t>:</w:t>
+      </w:r>
+    </w:p>
+    <w:p>
+      <w:r>
+        <w:drawing>
+          <wp:inline distT="0" distB="0" distL="0" distR="0" wp14:anchorId="44704D26" wp14:editId="234C84DF">
+            <wp:extent cx="4438878" cy="2978303"/>
+            <wp:effectExtent l="0" t="0" r="0" b="0"/>
+            <wp:docPr id="221948537" name="Image 1"/>
+            <wp:cNvGraphicFramePr>
+              <a:graphicFrameLocks xmlns:a="http://schemas.openxmlformats.org/drawingml/2006/main" noChangeAspect="1"/>
+            </wp:cNvGraphicFramePr>
+            <a:graphic xmlns:a="http://schemas.openxmlformats.org/drawingml/2006/main">
+              <a:graphicData uri="http://schemas.openxmlformats.org/drawingml/2006/picture">
+                <pic:pic xmlns:pic="http://schemas.openxmlformats.org/drawingml/2006/picture">
+                  <pic:nvPicPr>
+                    <pic:cNvPr id="221948537" name=""/>
+                    <pic:cNvPicPr/>
+                  </pic:nvPicPr>
+                  <pic:blipFill>
+                    <a:blip r:embed="rId4"/>
+                    <a:stretch>
+                      <a:fillRect/>
+                    </a:stretch>
+                  </pic:blipFill>
+                  <pic:spPr>
+                    <a:xfrm>
+                      <a:off x="0" y="0"/>
+                      <a:ext cx="4438878" cy="2978303"/>
+                    </a:xfrm>
+                    <a:prstGeom prst="rect">
+                      <a:avLst/>
+                    </a:prstGeom>
+                  </pic:spPr>
+                </pic:pic>
+              </a:graphicData>
+            </a:graphic>
+          </wp:inline>
+        </w:drawing>
       </w:r>
     </w:p>
     <w:p/>
@@ -152,7 +131,7 @@
 </file>
 
 <file path=word/styles.xml><?xml version="1.0" encoding="utf-8"?>
-<w:styles xmlns:mc="http://schemas.openxmlformats.org/markup-compatibility/2006" xmlns:r="http://schemas.openxmlformats.org/officeDocument/2006/relationships" xmlns:w="http://schemas.openxmlformats.org/wordprocessingml/2006/main" xmlns:w14="http://schemas.microsoft.com/office/word/2010/wordml" xmlns:w15="http://schemas.microsoft.com/office/word/2012/wordml" xmlns:w16cex="http://schemas.microsoft.com/office/word/2018/wordml/cex" xmlns:w16cid="http://schemas.microsoft.com/office/word/2016/wordml/cid" xmlns:w16="http://schemas.microsoft.com/office/word/2018/wordml" xmlns:w16du="http://schemas.microsoft.com/office/word/2023/wordml/word16du" xmlns:w16sdtdh="http://schemas.microsoft.com/office/word/2020/wordml/sdtdatahash" xmlns:w16se="http://schemas.microsoft.com/office/word/2015/wordml/symex" mc:Ignorable="w14 w15 w16se w16cid w16 w16cex w16sdtdh w16du">
+<w:styles xmlns:mc="http://schemas.openxmlformats.org/markup-compatibility/2006" xmlns:r="http://schemas.openxmlformats.org/officeDocument/2006/relationships" xmlns:w="http://schemas.openxmlformats.org/wordprocessingml/2006/main" xmlns:w14="http://schemas.microsoft.com/office/word/2010/wordml" xmlns:w15="http://schemas.microsoft.com/office/word/2012/wordml" xmlns:w16cex="http://schemas.microsoft.com/office/word/2018/wordml/cex" xmlns:w16cid="http://schemas.microsoft.com/office/word/2016/wordml/cid" xmlns:w16="http://schemas.microsoft.com/office/word/2018/wordml" xmlns:w16du="http://schemas.microsoft.com/office/word/2023/wordml/word16du" xmlns:w16sdtdh="http://schemas.microsoft.com/office/word/2020/wordml/sdtdatahash" xmlns:w16sdtfl="http://schemas.microsoft.com/office/word/2024/wordml/sdtformatlock" xmlns:w16se="http://schemas.microsoft.com/office/word/2015/wordml/symex" mc:Ignorable="w14 w15 w16se w16cid w16 w16cex w16sdtdh w16sdtfl w16du">
   <w:docDefaults>
     <w:rPrDefault>
       <w:rPr>

</xml_diff>

<commit_message>
FUT: add chessEngine3 opimize all and use _transpositionTable ; default depthLevel = 6
</commit_message>
<xml_diff>
--- a/TODO.docx
+++ b/TODO.docx
@@ -12,7 +12,21 @@
         <w:rPr>
           <w:lang w:val="en-US"/>
         </w:rPr>
-        <w:t>-choise level</w:t>
+        <w:t>-</w:t>
+      </w:r>
+      <w:proofErr w:type="spellStart"/>
+      <w:r>
+        <w:rPr>
+          <w:lang w:val="en-US"/>
+        </w:rPr>
+        <w:t>choise</w:t>
+      </w:r>
+      <w:proofErr w:type="spellEnd"/>
+      <w:r>
+        <w:rPr>
+          <w:lang w:val="en-US"/>
+        </w:rPr>
+        <w:t xml:space="preserve"> level</w:t>
       </w:r>
     </w:p>
     <w:p>
@@ -25,31 +39,119 @@
         <w:rPr>
           <w:lang w:val="en-US"/>
         </w:rPr>
-        <w:t>-max relfection time : if max r</w:t>
-      </w:r>
+        <w:t xml:space="preserve">-max </w:t>
+      </w:r>
+      <w:proofErr w:type="spellStart"/>
       <w:r>
         <w:rPr>
           <w:lang w:val="en-US"/>
         </w:rPr>
-        <w:t>eflextion mimited, stop reflection</w:t>
+        <w:t>relfection</w:t>
+      </w:r>
+      <w:proofErr w:type="spellEnd"/>
+      <w:r>
+        <w:rPr>
+          <w:lang w:val="en-US"/>
+        </w:rPr>
+        <w:t xml:space="preserve"> </w:t>
+      </w:r>
+      <w:proofErr w:type="gramStart"/>
+      <w:r>
+        <w:rPr>
+          <w:lang w:val="en-US"/>
+        </w:rPr>
+        <w:t>time :</w:t>
+      </w:r>
+      <w:proofErr w:type="gramEnd"/>
+      <w:r>
+        <w:rPr>
+          <w:lang w:val="en-US"/>
+        </w:rPr>
+        <w:t xml:space="preserve"> if max </w:t>
+      </w:r>
+      <w:proofErr w:type="spellStart"/>
+      <w:r>
+        <w:rPr>
+          <w:lang w:val="en-US"/>
+        </w:rPr>
+        <w:t>r</w:t>
+      </w:r>
+      <w:r>
+        <w:rPr>
+          <w:lang w:val="en-US"/>
+        </w:rPr>
+        <w:t>eflextion</w:t>
+      </w:r>
+      <w:proofErr w:type="spellEnd"/>
+      <w:r>
+        <w:rPr>
+          <w:lang w:val="en-US"/>
+        </w:rPr>
+        <w:t xml:space="preserve"> </w:t>
+      </w:r>
+      <w:proofErr w:type="spellStart"/>
+      <w:r>
+        <w:rPr>
+          <w:lang w:val="en-US"/>
+        </w:rPr>
+        <w:t>mimited</w:t>
+      </w:r>
+      <w:proofErr w:type="spellEnd"/>
+      <w:r>
+        <w:rPr>
+          <w:lang w:val="en-US"/>
+        </w:rPr>
+        <w:t>, stop reflection</w:t>
       </w:r>
     </w:p>
     <w:p>
       <w:r>
-        <w:t xml:space="preserve">-l5:2mn =&gt; 130,5 mn </w:t>
-      </w:r>
-      <w:r>
-        <w:t>(debug)</w:t>
+        <w:t>-l</w:t>
+      </w:r>
+      <w:proofErr w:type="gramStart"/>
+      <w:r>
+        <w:t>5:</w:t>
+      </w:r>
+      <w:proofErr w:type="gramEnd"/>
+      <w:r>
+        <w:t xml:space="preserve">2mn =&gt; 130,5 mn </w:t>
+      </w:r>
+      <w:r>
+        <w:t>(</w:t>
+      </w:r>
+      <w:proofErr w:type="spellStart"/>
+      <w:r>
+        <w:t>debug</w:t>
+      </w:r>
+      <w:proofErr w:type="spellEnd"/>
+      <w:r>
+        <w:t>)</w:t>
       </w:r>
     </w:p>
     <w:p>
       <w:r>
-        <w:t>-l5:ilimité =&gt;</w:t>
+        <w:t>-l</w:t>
+      </w:r>
+      <w:proofErr w:type="gramStart"/>
+      <w:r>
+        <w:t>5:ilimité</w:t>
+      </w:r>
+      <w:proofErr w:type="gramEnd"/>
+      <w:r>
+        <w:t xml:space="preserve"> =&gt;</w:t>
       </w:r>
     </w:p>
     <w:p>
       <w:r>
-        <w:t>Mémoriser les getPossible move</w:t>
+        <w:t xml:space="preserve">Mémoriser les </w:t>
+      </w:r>
+      <w:proofErr w:type="spellStart"/>
+      <w:r>
+        <w:t>getPossible</w:t>
+      </w:r>
+      <w:proofErr w:type="spellEnd"/>
+      <w:r>
+        <w:t xml:space="preserve"> move</w:t>
       </w:r>
       <w:r>
         <w:t>s</w:t>
@@ -63,19 +165,89 @@
     <w:p>
       <w:r>
         <w:t>Tsy15val</w:t>
+      </w:r>
+    </w:p>
+    <w:p>
+      <w:r>
+        <w:t xml:space="preserve">New </w:t>
+      </w:r>
+      <w:proofErr w:type="spellStart"/>
+      <w:r>
+        <w:t>bench</w:t>
+      </w:r>
+      <w:proofErr w:type="spellEnd"/>
+      <w:r>
+        <w:t> :</w:t>
+      </w:r>
+    </w:p>
+    <w:p>
+      <w:r>
+        <w:drawing>
+          <wp:inline distT="0" distB="0" distL="0" distR="0" wp14:anchorId="660DAF7F" wp14:editId="3612896F">
+            <wp:extent cx="2559182" cy="1009702"/>
+            <wp:effectExtent l="0" t="0" r="0" b="0"/>
+            <wp:docPr id="1591665667" name="Image 1"/>
+            <wp:cNvGraphicFramePr>
+              <a:graphicFrameLocks xmlns:a="http://schemas.openxmlformats.org/drawingml/2006/main" noChangeAspect="1"/>
+            </wp:cNvGraphicFramePr>
+            <a:graphic xmlns:a="http://schemas.openxmlformats.org/drawingml/2006/main">
+              <a:graphicData uri="http://schemas.openxmlformats.org/drawingml/2006/picture">
+                <pic:pic xmlns:pic="http://schemas.openxmlformats.org/drawingml/2006/picture">
+                  <pic:nvPicPr>
+                    <pic:cNvPr id="1591665667" name=""/>
+                    <pic:cNvPicPr/>
+                  </pic:nvPicPr>
+                  <pic:blipFill>
+                    <a:blip r:embed="rId4"/>
+                    <a:stretch>
+                      <a:fillRect/>
+                    </a:stretch>
+                  </pic:blipFill>
+                  <pic:spPr>
+                    <a:xfrm>
+                      <a:off x="0" y="0"/>
+                      <a:ext cx="2559182" cy="1009702"/>
+                    </a:xfrm>
+                    <a:prstGeom prst="rect">
+                      <a:avLst/>
+                    </a:prstGeom>
+                  </pic:spPr>
+                </pic:pic>
+              </a:graphicData>
+            </a:graphic>
+          </wp:inline>
+        </w:drawing>
+      </w:r>
+    </w:p>
+    <w:p>
+      <w:r>
+        <w:t>2 (l5) et 3 (l6)</w:t>
       </w:r>
     </w:p>
     <w:p/>
     <w:p>
       <w:r>
-        <w:t>Temps debug bonus et malus menace </w:t>
-      </w:r>
-      <w:r>
-        <w:t>seulement au niveau 1</w:t>
+        <w:t xml:space="preserve">Temps </w:t>
+      </w:r>
+      <w:proofErr w:type="spellStart"/>
+      <w:r>
+        <w:t>debug</w:t>
+      </w:r>
+      <w:proofErr w:type="spellEnd"/>
+      <w:r>
+        <w:t xml:space="preserve"> bonus et malus menace </w:t>
+      </w:r>
+      <w:r>
+        <w:t xml:space="preserve">seulement au niveau </w:t>
+      </w:r>
+      <w:proofErr w:type="gramStart"/>
+      <w:r>
+        <w:t>1</w:t>
       </w:r>
       <w:r>
         <w:t>:</w:t>
       </w:r>
+      <w:proofErr w:type="gramEnd"/>
     </w:p>
     <w:p>
       <w:r>
@@ -98,7 +270,7 @@
                     <pic:cNvPicPr/>
                   </pic:nvPicPr>
                   <pic:blipFill>
-                    <a:blip r:embed="rId4"/>
+                    <a:blip r:embed="rId5"/>
                     <a:stretch>
                       <a:fillRect/>
                     </a:stretch>

</xml_diff>

<commit_message>
FUT: Front : Timer, icon, style
</commit_message>
<xml_diff>
--- a/TODO.docx
+++ b/TODO.docx
@@ -9,24 +9,23 @@
         </w:rPr>
       </w:pPr>
       <w:r>
-        <w:rPr>
-          <w:lang w:val="en-US"/>
-        </w:rPr>
-        <w:t>-</w:t>
-      </w:r>
-      <w:proofErr w:type="spellStart"/>
-      <w:r>
-        <w:rPr>
-          <w:lang w:val="en-US"/>
-        </w:rPr>
-        <w:t>choise</w:t>
-      </w:r>
-      <w:proofErr w:type="spellEnd"/>
-      <w:r>
-        <w:rPr>
-          <w:lang w:val="en-US"/>
-        </w:rPr>
-        <w:t xml:space="preserve"> level</w:t>
+        <w:fldChar w:fldCharType="begin"/>
+      </w:r>
+      <w:r>
+        <w:instrText>HYPERLINK "https://www.chess.com/leaderboard/live/rapid?country=MG&amp;page=43"</w:instrText>
+      </w:r>
+      <w:r>
+        <w:fldChar w:fldCharType="separate"/>
+      </w:r>
+      <w:r>
+        <w:rPr>
+          <w:rStyle w:val="Lienhypertexte"/>
+          <w:lang w:val="en-US"/>
+        </w:rPr>
+        <w:t>https://www.chess.com/leaderboard/live/rapid?country=MG&amp;page=43</w:t>
+      </w:r>
+      <w:r>
+        <w:fldChar w:fldCharType="end"/>
       </w:r>
     </w:p>
     <w:p>
@@ -39,149 +38,204 @@
         <w:rPr>
           <w:lang w:val="en-US"/>
         </w:rPr>
-        <w:t xml:space="preserve">-max </w:t>
-      </w:r>
-      <w:proofErr w:type="spellStart"/>
-      <w:r>
-        <w:rPr>
-          <w:lang w:val="en-US"/>
-        </w:rPr>
-        <w:t>relfection</w:t>
-      </w:r>
-      <w:proofErr w:type="spellEnd"/>
-      <w:r>
-        <w:rPr>
-          <w:lang w:val="en-US"/>
-        </w:rPr>
-        <w:t xml:space="preserve"> </w:t>
-      </w:r>
-      <w:proofErr w:type="gramStart"/>
-      <w:r>
-        <w:rPr>
-          <w:lang w:val="en-US"/>
-        </w:rPr>
-        <w:t>time :</w:t>
-      </w:r>
-      <w:proofErr w:type="gramEnd"/>
-      <w:r>
-        <w:rPr>
-          <w:lang w:val="en-US"/>
-        </w:rPr>
-        <w:t xml:space="preserve"> if max </w:t>
-      </w:r>
-      <w:proofErr w:type="spellStart"/>
-      <w:r>
-        <w:rPr>
-          <w:lang w:val="en-US"/>
-        </w:rPr>
-        <w:t>r</w:t>
-      </w:r>
-      <w:r>
-        <w:rPr>
-          <w:lang w:val="en-US"/>
-        </w:rPr>
-        <w:t>eflextion</w:t>
-      </w:r>
-      <w:proofErr w:type="spellEnd"/>
-      <w:r>
-        <w:rPr>
-          <w:lang w:val="en-US"/>
-        </w:rPr>
-        <w:t xml:space="preserve"> </w:t>
-      </w:r>
-      <w:proofErr w:type="spellStart"/>
-      <w:r>
-        <w:rPr>
-          <w:lang w:val="en-US"/>
-        </w:rPr>
-        <w:t>mimited</w:t>
-      </w:r>
-      <w:proofErr w:type="spellEnd"/>
-      <w:r>
-        <w:rPr>
-          <w:lang w:val="en-US"/>
-        </w:rPr>
-        <w:t>, stop reflection</w:t>
+        <w:t>#2147 MG</w:t>
       </w:r>
     </w:p>
     <w:p>
-      <w:r>
-        <w:t>-l</w:t>
-      </w:r>
-      <w:proofErr w:type="gramStart"/>
-      <w:r>
-        <w:t>5:</w:t>
-      </w:r>
-      <w:proofErr w:type="gramEnd"/>
-      <w:r>
-        <w:t xml:space="preserve">2mn =&gt; 130,5 mn </w:t>
-      </w:r>
-      <w:r>
-        <w:t>(</w:t>
+      <w:pPr>
+        <w:rPr>
+          <w:lang w:val="en-US"/>
+        </w:rPr>
+      </w:pPr>
+      <w:r>
+        <w:rPr>
+          <w:lang w:val="en-US"/>
+        </w:rPr>
+        <w:t>-</w:t>
       </w:r>
       <w:proofErr w:type="spellStart"/>
       <w:r>
-        <w:t>debug</w:t>
+        <w:rPr>
+          <w:lang w:val="en-US"/>
+        </w:rPr>
+        <w:t>choise</w:t>
       </w:r>
       <w:proofErr w:type="spellEnd"/>
       <w:r>
-        <w:t>)</w:t>
+        <w:rPr>
+          <w:lang w:val="en-US"/>
+        </w:rPr>
+        <w:t xml:space="preserve"> level</w:t>
       </w:r>
     </w:p>
     <w:p>
-      <w:r>
-        <w:t>-l</w:t>
-      </w:r>
-      <w:proofErr w:type="gramStart"/>
-      <w:r>
-        <w:t>5:ilimité</w:t>
-      </w:r>
-      <w:proofErr w:type="gramEnd"/>
-      <w:r>
-        <w:t xml:space="preserve"> =&gt;</w:t>
+      <w:pPr>
+        <w:rPr>
+          <w:lang w:val="en-US"/>
+        </w:rPr>
+      </w:pPr>
+      <w:r>
+        <w:rPr>
+          <w:lang w:val="en-US"/>
+        </w:rPr>
+        <w:t xml:space="preserve">-max </w:t>
+      </w:r>
+      <w:proofErr w:type="spellStart"/>
+      <w:r>
+        <w:rPr>
+          <w:lang w:val="en-US"/>
+        </w:rPr>
+        <w:t>relfection</w:t>
+      </w:r>
+      <w:proofErr w:type="spellEnd"/>
+      <w:r>
+        <w:rPr>
+          <w:lang w:val="en-US"/>
+        </w:rPr>
+        <w:t xml:space="preserve"> time : if max </w:t>
+      </w:r>
+      <w:proofErr w:type="spellStart"/>
+      <w:r>
+        <w:rPr>
+          <w:lang w:val="en-US"/>
+        </w:rPr>
+        <w:t>r</w:t>
+      </w:r>
+      <w:r>
+        <w:rPr>
+          <w:lang w:val="en-US"/>
+        </w:rPr>
+        <w:t>eflextion</w:t>
+      </w:r>
+      <w:proofErr w:type="spellEnd"/>
+      <w:r>
+        <w:rPr>
+          <w:lang w:val="en-US"/>
+        </w:rPr>
+        <w:t xml:space="preserve"> </w:t>
+      </w:r>
+      <w:proofErr w:type="spellStart"/>
+      <w:r>
+        <w:rPr>
+          <w:lang w:val="en-US"/>
+        </w:rPr>
+        <w:t>mimited</w:t>
+      </w:r>
+      <w:proofErr w:type="spellEnd"/>
+      <w:r>
+        <w:rPr>
+          <w:lang w:val="en-US"/>
+        </w:rPr>
+        <w:t>, stop reflection</w:t>
+      </w:r>
+      <w:r>
+        <w:rPr>
+          <w:lang w:val="en-US"/>
+        </w:rPr>
+        <w:t>:</w:t>
       </w:r>
     </w:p>
     <w:p>
       <w:r>
-        <w:t xml:space="preserve">Mémoriser les </w:t>
+        <w:rPr>
+          <w:lang w:val="en-US"/>
+        </w:rPr>
+        <w:tab/>
+      </w:r>
+      <w:r>
+        <w:t>-chois d</w:t>
+      </w:r>
+      <w:r>
+        <w:t xml:space="preserve">u </w:t>
       </w:r>
       <w:proofErr w:type="spellStart"/>
       <w:r>
-        <w:t>getPossible</w:t>
+        <w:t>reflextion</w:t>
       </w:r>
       <w:proofErr w:type="spellEnd"/>
       <w:r>
-        <w:t xml:space="preserve"> move</w:t>
-      </w:r>
-      <w:r>
-        <w:t>s</w:t>
+        <w:t xml:space="preserve"> </w:t>
+      </w:r>
+      <w:proofErr w:type="spellStart"/>
+      <w:r>
+        <w:t>limit</w:t>
+      </w:r>
+      <w:proofErr w:type="spellEnd"/>
+      <w:r>
+        <w:t xml:space="preserve"> , </w:t>
+      </w:r>
+      <w:proofErr w:type="spellStart"/>
+      <w:r>
+        <w:t>modifiabre</w:t>
+      </w:r>
+      <w:proofErr w:type="spellEnd"/>
+      <w:r>
+        <w:t xml:space="preserve"> entre chaque tour</w:t>
       </w:r>
     </w:p>
     <w:p>
       <w:r>
-        <w:t>ValTsy15</w:t>
-      </w:r>
+        <w:tab/>
+        <w:t>-</w:t>
+      </w:r>
+      <w:proofErr w:type="spellStart"/>
+      <w:r>
+        <w:t>timer</w:t>
+      </w:r>
+      <w:proofErr w:type="spellEnd"/>
+      <w:r>
+        <w:t xml:space="preserve"> qui affiche le temps de </w:t>
+      </w:r>
+      <w:proofErr w:type="spellStart"/>
+      <w:r>
+        <w:t>reflection</w:t>
+      </w:r>
+      <w:proofErr w:type="spellEnd"/>
     </w:p>
     <w:p>
       <w:r>
-        <w:t>Tsy15val</w:t>
+        <w:t xml:space="preserve">Mémoriser les </w:t>
+      </w:r>
+      <w:proofErr w:type="spellStart"/>
+      <w:r>
+        <w:t>getPossible</w:t>
+      </w:r>
+      <w:proofErr w:type="spellEnd"/>
+      <w:r>
+        <w:t xml:space="preserve"> move</w:t>
+      </w:r>
+      <w:r>
+        <w:t>s</w:t>
       </w:r>
     </w:p>
     <w:p>
       <w:r>
-        <w:t xml:space="preserve">New </w:t>
-      </w:r>
-      <w:proofErr w:type="spellStart"/>
-      <w:r>
-        <w:t>bench</w:t>
-      </w:r>
-      <w:proofErr w:type="spellEnd"/>
-      <w:r>
-        <w:t> :</w:t>
+        <w:t>ValTsy15</w:t>
       </w:r>
     </w:p>
     <w:p>
       <w:r>
+        <w:t>Tsy15val</w:t>
+      </w:r>
+    </w:p>
+    <w:p>
+      <w:r>
+        <w:t xml:space="preserve">New </w:t>
+      </w:r>
+      <w:proofErr w:type="spellStart"/>
+      <w:r>
+        <w:t>bench</w:t>
+      </w:r>
+      <w:proofErr w:type="spellEnd"/>
+      <w:r>
+        <w:t> :</w:t>
+      </w:r>
+    </w:p>
+    <w:p>
+      <w:r>
+        <w:rPr>
+          <w:noProof/>
+        </w:rPr>
         <w:drawing>
           <wp:inline distT="0" distB="0" distL="0" distR="0" wp14:anchorId="660DAF7F" wp14:editId="3612896F">
             <wp:extent cx="2559182" cy="1009702"/>
@@ -238,16 +292,11 @@
         <w:t xml:space="preserve"> bonus et malus menace </w:t>
       </w:r>
       <w:r>
-        <w:t xml:space="preserve">seulement au niveau </w:t>
-      </w:r>
-      <w:proofErr w:type="gramStart"/>
-      <w:r>
-        <w:t>1</w:t>
+        <w:t>seulement au niveau 1</w:t>
       </w:r>
       <w:r>
         <w:t>:</w:t>
       </w:r>
-      <w:proofErr w:type="gramEnd"/>
     </w:p>
     <w:p>
       <w:r>
@@ -1219,6 +1268,29 @@
       <w:spacing w:val="5"/>
     </w:rPr>
   </w:style>
+  <w:style w:type="character" w:styleId="Lienhypertexte">
+    <w:name w:val="Hyperlink"/>
+    <w:basedOn w:val="Policepardfaut"/>
+    <w:uiPriority w:val="99"/>
+    <w:unhideWhenUsed/>
+    <w:rsid w:val="001B2BE6"/>
+    <w:rPr>
+      <w:color w:val="467886" w:themeColor="hyperlink"/>
+      <w:u w:val="single"/>
+    </w:rPr>
+  </w:style>
+  <w:style w:type="character" w:styleId="Mentionnonrsolue">
+    <w:name w:val="Unresolved Mention"/>
+    <w:basedOn w:val="Policepardfaut"/>
+    <w:uiPriority w:val="99"/>
+    <w:semiHidden/>
+    <w:unhideWhenUsed/>
+    <w:rsid w:val="001B2BE6"/>
+    <w:rPr>
+      <w:color w:val="605E5C"/>
+      <w:shd w:val="clear" w:color="auto" w:fill="E1DFDD"/>
+    </w:rPr>
+  </w:style>
 </w:styles>
 </file>
 

</xml_diff>

<commit_message>
FUT: to add LLM
</commit_message>
<xml_diff>
--- a/TODO.docx
+++ b/TODO.docx
@@ -3,20 +3,32 @@
 <w:document xmlns:wpc="http://schemas.microsoft.com/office/word/2010/wordprocessingCanvas" xmlns:cx="http://schemas.microsoft.com/office/drawing/2014/chartex" xmlns:cx1="http://schemas.microsoft.com/office/drawing/2015/9/8/chartex" xmlns:cx2="http://schemas.microsoft.com/office/drawing/2015/10/21/chartex" xmlns:cx3="http://schemas.microsoft.com/office/drawing/2016/5/9/chartex" xmlns:cx4="http://schemas.microsoft.com/office/drawing/2016/5/10/chartex" xmlns:cx5="http://schemas.microsoft.com/office/drawing/2016/5/11/chartex" xmlns:cx6="http://schemas.microsoft.com/office/drawing/2016/5/12/chartex" xmlns:cx7="http://schemas.microsoft.com/office/drawing/2016/5/13/chartex" xmlns:cx8="http://schemas.microsoft.com/office/drawing/2016/5/14/chartex" xmlns:mc="http://schemas.openxmlformats.org/markup-compatibility/2006" xmlns:aink="http://schemas.microsoft.com/office/drawing/2016/ink" xmlns:am3d="http://schemas.microsoft.com/office/drawing/2017/model3d" xmlns:o="urn:schemas-microsoft-com:office:office" xmlns:oel="http://schemas.microsoft.com/office/2019/extlst" xmlns:r="http://schemas.openxmlformats.org/officeDocument/2006/relationships" xmlns:m="http://schemas.openxmlformats.org/officeDocument/2006/math" xmlns:v="urn:schemas-microsoft-com:vml" xmlns:wp14="http://schemas.microsoft.com/office/word/2010/wordprocessingDrawing" xmlns:wp="http://schemas.openxmlformats.org/drawingml/2006/wordprocessingDrawing" xmlns:w10="urn:schemas-microsoft-com:office:word" xmlns:w="http://schemas.openxmlformats.org/wordprocessingml/2006/main" xmlns:w14="http://schemas.microsoft.com/office/word/2010/wordml" xmlns:w15="http://schemas.microsoft.com/office/word/2012/wordml" xmlns:w16cex="http://schemas.microsoft.com/office/word/2018/wordml/cex" xmlns:w16cid="http://schemas.microsoft.com/office/word/2016/wordml/cid" xmlns:w16="http://schemas.microsoft.com/office/word/2018/wordml" xmlns:w16du="http://schemas.microsoft.com/office/word/2023/wordml/word16du" xmlns:w16sdtdh="http://schemas.microsoft.com/office/word/2020/wordml/sdtdatahash" xmlns:w16sdtfl="http://schemas.microsoft.com/office/word/2024/wordml/sdtformatlock" xmlns:w16se="http://schemas.microsoft.com/office/word/2015/wordml/symex" xmlns:wpg="http://schemas.microsoft.com/office/word/2010/wordprocessingGroup" xmlns:wpi="http://schemas.microsoft.com/office/word/2010/wordprocessingInk" xmlns:wne="http://schemas.microsoft.com/office/word/2006/wordml" xmlns:wps="http://schemas.microsoft.com/office/word/2010/wordprocessingShape" mc:Ignorable="w14 w15 w16se w16cid w16 w16cex w16sdtdh w16sdtfl w16du wp14">
   <w:body>
     <w:p>
-      <w:pPr>
-        <w:rPr>
-          <w:lang w:val="en-US"/>
-        </w:rPr>
-      </w:pPr>
-      <w:hyperlink r:id="rId4" w:history="1">
-        <w:r>
-          <w:rPr>
-            <w:rStyle w:val="Lienhypertexte"/>
-            <w:lang w:val="en-US"/>
-          </w:rPr>
-          <w:t>https://www.chess.com/leaderboard/live/rapid?country=MG&amp;page=43</w:t>
-        </w:r>
-      </w:hyperlink>
+      <w:r>
+        <w:fldChar w:fldCharType="begin"/>
+      </w:r>
+      <w:r>
+        <w:instrText>HYPERLINK "https://www.chess.com/leaderboard/live/rapid?country=MG&amp;page=43"</w:instrText>
+      </w:r>
+      <w:r>
+        <w:fldChar w:fldCharType="separate"/>
+      </w:r>
+      <w:r>
+        <w:rPr>
+          <w:rStyle w:val="Lienhypertexte"/>
+          <w:lang w:val="en-US"/>
+        </w:rPr>
+        <w:t>https://www.chess.com/leaderboard/live/rapid?country=MG&amp;page=43</w:t>
+      </w:r>
+      <w:r>
+        <w:fldChar w:fldCharType="end"/>
+      </w:r>
+    </w:p>
+    <w:p>
+      <w:pPr>
+        <w:rPr>
+          <w:lang w:val="en-US"/>
+        </w:rPr>
+      </w:pPr>
     </w:p>
     <w:p>
       <w:pPr>
@@ -37,12 +49,14 @@
           <w:lang w:val="en-US"/>
         </w:rPr>
       </w:pPr>
+      <w:proofErr w:type="gramStart"/>
       <w:r>
         <w:rPr>
           <w:lang w:val="en-US"/>
         </w:rPr>
         <w:t>Stat :</w:t>
       </w:r>
+      <w:proofErr w:type="gramEnd"/>
     </w:p>
     <w:p>
       <w:pPr>
@@ -67,20 +81,137 @@
         <w:rPr>
           <w:lang w:val="en-US"/>
         </w:rPr>
-        <w:t>W 4,B 5 &gt; B</w:t>
-      </w:r>
-    </w:p>
-    <w:p>
-      <w:pPr>
-        <w:rPr>
-          <w:lang w:val="en-US"/>
-        </w:rPr>
-      </w:pPr>
-      <w:r>
-        <w:rPr>
-          <w:lang w:val="en-US"/>
-        </w:rPr>
-        <w:t>W 4,</w:t>
+        <w:t xml:space="preserve">W </w:t>
+      </w:r>
+      <w:proofErr w:type="gramStart"/>
+      <w:r>
+        <w:rPr>
+          <w:lang w:val="en-US"/>
+        </w:rPr>
+        <w:t>4,B</w:t>
+      </w:r>
+      <w:proofErr w:type="gramEnd"/>
+      <w:r>
+        <w:rPr>
+          <w:lang w:val="en-US"/>
+        </w:rPr>
+        <w:t xml:space="preserve"> 5 &gt; B</w:t>
+      </w:r>
+    </w:p>
+    <w:p>
+      <w:pPr>
+        <w:rPr>
+          <w:lang w:val="en-US"/>
+        </w:rPr>
+      </w:pPr>
+      <w:r>
+        <w:rPr>
+          <w:lang w:val="en-US"/>
+        </w:rPr>
+        <w:t>W 4, B 5 &gt; B</w:t>
+      </w:r>
+    </w:p>
+    <w:p>
+      <w:pPr>
+        <w:rPr>
+          <w:lang w:val="en-US"/>
+        </w:rPr>
+      </w:pPr>
+      <w:r>
+        <w:rPr>
+          <w:lang w:val="en-US"/>
+        </w:rPr>
+        <w:t>W 4, B 5 &gt; B</w:t>
+      </w:r>
+    </w:p>
+    <w:p>
+      <w:pPr>
+        <w:rPr>
+          <w:lang w:val="en-US"/>
+        </w:rPr>
+      </w:pPr>
+      <w:r>
+        <w:rPr>
+          <w:lang w:val="en-US"/>
+        </w:rPr>
+        <w:t>W 5, B 4 &gt;</w:t>
+      </w:r>
+      <w:r>
+        <w:rPr>
+          <w:lang w:val="en-US"/>
+        </w:rPr>
+        <w:t xml:space="preserve"> W</w:t>
+      </w:r>
+    </w:p>
+    <w:p>
+      <w:pPr>
+        <w:rPr>
+          <w:lang w:val="en-US"/>
+        </w:rPr>
+      </w:pPr>
+      <w:r>
+        <w:rPr>
+          <w:lang w:val="en-US"/>
+        </w:rPr>
+        <w:t>W 5, B 4 &gt;</w:t>
+      </w:r>
+      <w:r>
+        <w:rPr>
+          <w:lang w:val="en-US"/>
+        </w:rPr>
+        <w:t xml:space="preserve"> W</w:t>
+      </w:r>
+    </w:p>
+    <w:p>
+      <w:pPr>
+        <w:rPr>
+          <w:lang w:val="en-US"/>
+        </w:rPr>
+      </w:pPr>
+      <w:r>
+        <w:rPr>
+          <w:lang w:val="en-US"/>
+        </w:rPr>
+        <w:t>W 5, B 4 &gt;</w:t>
+      </w:r>
+      <w:r>
+        <w:rPr>
+          <w:lang w:val="en-US"/>
+        </w:rPr>
+        <w:t xml:space="preserve"> W</w:t>
+      </w:r>
+    </w:p>
+    <w:p>
+      <w:pPr>
+        <w:rPr>
+          <w:lang w:val="en-US"/>
+        </w:rPr>
+      </w:pPr>
+    </w:p>
+    <w:p>
+      <w:pPr>
+        <w:rPr>
+          <w:lang w:val="en-US"/>
+        </w:rPr>
+      </w:pPr>
+      <w:r>
+        <w:rPr>
+          <w:lang w:val="en-US"/>
+        </w:rPr>
+        <w:t>5 vs 6</w:t>
+      </w:r>
+    </w:p>
+    <w:p>
+      <w:pPr>
+        <w:rPr>
+          <w:lang w:val="en-US"/>
+        </w:rPr>
+      </w:pPr>
+      <w:r>
+        <w:rPr>
+          <w:lang w:val="en-US"/>
+        </w:rPr>
+        <w:t>W 5,</w:t>
       </w:r>
       <w:r>
         <w:rPr>
@@ -92,7 +223,7 @@
         <w:rPr>
           <w:lang w:val="en-US"/>
         </w:rPr>
-        <w:t>B 5 &gt;</w:t>
+        <w:t>B 6 &gt;</w:t>
       </w:r>
       <w:r>
         <w:rPr>
@@ -111,7 +242,76 @@
         <w:rPr>
           <w:lang w:val="en-US"/>
         </w:rPr>
-        <w:t>W 4, B 5 &gt;</w:t>
+        <w:t>W 5, B 6 &gt;</w:t>
+      </w:r>
+      <w:r>
+        <w:rPr>
+          <w:lang w:val="en-US"/>
+        </w:rPr>
+        <w:t xml:space="preserve"> </w:t>
+      </w:r>
+      <w:r>
+        <w:rPr>
+          <w:lang w:val="en-US"/>
+        </w:rPr>
+        <w:t>B</w:t>
+      </w:r>
+    </w:p>
+    <w:p>
+      <w:pPr>
+        <w:rPr>
+          <w:lang w:val="en-US"/>
+        </w:rPr>
+      </w:pPr>
+      <w:r>
+        <w:rPr>
+          <w:lang w:val="en-US"/>
+        </w:rPr>
+        <w:t>W 5, B 6 &gt;</w:t>
+      </w:r>
+      <w:r>
+        <w:rPr>
+          <w:lang w:val="en-US"/>
+        </w:rPr>
+        <w:t xml:space="preserve"> </w:t>
+      </w:r>
+      <w:r>
+        <w:rPr>
+          <w:lang w:val="en-US"/>
+        </w:rPr>
+        <w:t>B</w:t>
+      </w:r>
+    </w:p>
+    <w:p>
+      <w:pPr>
+        <w:rPr>
+          <w:lang w:val="en-US"/>
+        </w:rPr>
+      </w:pPr>
+      <w:r>
+        <w:rPr>
+          <w:lang w:val="en-US"/>
+        </w:rPr>
+        <w:t>W 6, B 5 &gt;</w:t>
+      </w:r>
+      <w:r>
+        <w:rPr>
+          <w:lang w:val="en-US"/>
+        </w:rPr>
+        <w:t xml:space="preserve"> W</w:t>
+      </w:r>
+    </w:p>
+    <w:p>
+      <w:pPr>
+        <w:rPr>
+          <w:lang w:val="en-US"/>
+        </w:rPr>
+      </w:pPr>
+      <w:r>
+        <w:rPr>
+          <w:lang w:val="en-US"/>
+        </w:rPr>
+        <w:t>W 6, B 5 &gt;</w:t>
       </w:r>
       <w:r>
         <w:rPr>
@@ -130,31 +330,124 @@
         <w:rPr>
           <w:lang w:val="en-US"/>
         </w:rPr>
+        <w:t>W 6, B 5 &gt;</w:t>
+      </w:r>
+      <w:r>
+        <w:rPr>
+          <w:lang w:val="en-US"/>
+        </w:rPr>
+        <w:t xml:space="preserve"> W</w:t>
+      </w:r>
+    </w:p>
+    <w:p>
+      <w:pPr>
+        <w:rPr>
+          <w:lang w:val="en-US"/>
+        </w:rPr>
+      </w:pPr>
+      <w:r>
+        <w:rPr>
+          <w:lang w:val="en-US"/>
+        </w:rPr>
+        <w:t>W 6, B 5 &gt; W</w:t>
+      </w:r>
+    </w:p>
+    <w:p>
+      <w:pPr>
+        <w:rPr>
+          <w:lang w:val="en-US"/>
+        </w:rPr>
+      </w:pPr>
+    </w:p>
+    <w:p>
+      <w:pPr>
+        <w:rPr>
+          <w:lang w:val="en-US"/>
+        </w:rPr>
+      </w:pPr>
+      <w:r>
+        <w:rPr>
+          <w:lang w:val="en-US"/>
+        </w:rPr>
+        <w:t>6 vs 7</w:t>
+      </w:r>
+    </w:p>
+    <w:p>
+      <w:pPr>
+        <w:rPr>
+          <w:lang w:val="en-US"/>
+        </w:rPr>
+      </w:pPr>
+      <w:r>
+        <w:rPr>
+          <w:lang w:val="en-US"/>
+        </w:rPr>
         <w:t xml:space="preserve">W </w:t>
       </w:r>
-      <w:r>
-        <w:rPr>
-          <w:lang w:val="en-US"/>
-        </w:rPr>
-        <w:t>5</w:t>
-      </w:r>
-      <w:r>
-        <w:rPr>
-          <w:lang w:val="en-US"/>
-        </w:rPr>
-        <w:t xml:space="preserve">, B </w:t>
-      </w:r>
-      <w:r>
-        <w:rPr>
-          <w:lang w:val="en-US"/>
-        </w:rPr>
-        <w:t>4</w:t>
-      </w:r>
-      <w:r>
-        <w:rPr>
-          <w:lang w:val="en-US"/>
-        </w:rPr>
-        <w:t xml:space="preserve"> &gt;</w:t>
+      <w:proofErr w:type="gramStart"/>
+      <w:r>
+        <w:rPr>
+          <w:lang w:val="en-US"/>
+        </w:rPr>
+        <w:t>6,B</w:t>
+      </w:r>
+      <w:proofErr w:type="gramEnd"/>
+      <w:r>
+        <w:rPr>
+          <w:lang w:val="en-US"/>
+        </w:rPr>
+        <w:t xml:space="preserve"> 7 &gt;</w:t>
+      </w:r>
+      <w:r>
+        <w:rPr>
+          <w:lang w:val="en-US"/>
+        </w:rPr>
+        <w:t xml:space="preserve"> B</w:t>
+      </w:r>
+    </w:p>
+    <w:p>
+      <w:pPr>
+        <w:rPr>
+          <w:lang w:val="en-US"/>
+        </w:rPr>
+      </w:pPr>
+      <w:r>
+        <w:rPr>
+          <w:lang w:val="en-US"/>
+        </w:rPr>
+        <w:t>W 6, B 7 &gt;</w:t>
+      </w:r>
+      <w:r>
+        <w:rPr>
+          <w:lang w:val="en-US"/>
+        </w:rPr>
+        <w:t xml:space="preserve"> </w:t>
+      </w:r>
+    </w:p>
+    <w:p>
+      <w:pPr>
+        <w:rPr>
+          <w:lang w:val="en-US"/>
+        </w:rPr>
+      </w:pPr>
+      <w:r>
+        <w:rPr>
+          <w:lang w:val="en-US"/>
+        </w:rPr>
+        <w:t>W 6, B 7 &gt;</w:t>
+      </w:r>
+    </w:p>
+    <w:p>
+      <w:pPr>
+        <w:rPr>
+          <w:lang w:val="en-US"/>
+        </w:rPr>
+      </w:pPr>
+      <w:r>
+        <w:rPr>
+          <w:lang w:val="en-US"/>
+        </w:rPr>
+        <w:t>W 7, B 6 &gt;</w:t>
       </w:r>
       <w:r>
         <w:rPr>
@@ -173,658 +466,178 @@
         <w:rPr>
           <w:lang w:val="en-US"/>
         </w:rPr>
-        <w:t xml:space="preserve">W </w:t>
-      </w:r>
-      <w:r>
-        <w:rPr>
-          <w:lang w:val="en-US"/>
-        </w:rPr>
-        <w:t>5</w:t>
-      </w:r>
-      <w:r>
-        <w:rPr>
-          <w:lang w:val="en-US"/>
-        </w:rPr>
-        <w:t xml:space="preserve">, B </w:t>
-      </w:r>
-      <w:r>
-        <w:rPr>
-          <w:lang w:val="en-US"/>
-        </w:rPr>
-        <w:t>4</w:t>
-      </w:r>
-      <w:r>
-        <w:rPr>
-          <w:lang w:val="en-US"/>
-        </w:rPr>
-        <w:t xml:space="preserve"> &gt;</w:t>
-      </w:r>
-      <w:r>
-        <w:rPr>
-          <w:lang w:val="en-US"/>
-        </w:rPr>
-        <w:t xml:space="preserve"> W</w:t>
-      </w:r>
-    </w:p>
-    <w:p>
-      <w:pPr>
-        <w:rPr>
-          <w:lang w:val="en-US"/>
-        </w:rPr>
-      </w:pPr>
-      <w:r>
-        <w:rPr>
-          <w:lang w:val="en-US"/>
-        </w:rPr>
-        <w:t xml:space="preserve">W </w:t>
-      </w:r>
-      <w:r>
-        <w:rPr>
-          <w:lang w:val="en-US"/>
-        </w:rPr>
-        <w:t>5</w:t>
-      </w:r>
-      <w:r>
-        <w:rPr>
-          <w:lang w:val="en-US"/>
-        </w:rPr>
-        <w:t xml:space="preserve">, B </w:t>
-      </w:r>
-      <w:r>
-        <w:rPr>
-          <w:lang w:val="en-US"/>
-        </w:rPr>
-        <w:t>4</w:t>
-      </w:r>
-      <w:r>
-        <w:rPr>
-          <w:lang w:val="en-US"/>
-        </w:rPr>
-        <w:t xml:space="preserve"> &gt;</w:t>
-      </w:r>
-    </w:p>
-    <w:p>
-      <w:pPr>
-        <w:rPr>
-          <w:lang w:val="en-US"/>
-        </w:rPr>
-      </w:pPr>
-    </w:p>
-    <w:p>
-      <w:pPr>
-        <w:rPr>
-          <w:lang w:val="en-US"/>
-        </w:rPr>
-      </w:pPr>
-      <w:r>
-        <w:rPr>
-          <w:lang w:val="en-US"/>
-        </w:rPr>
-        <w:t>5 vs 6</w:t>
-      </w:r>
-    </w:p>
-    <w:p>
-      <w:pPr>
-        <w:rPr>
-          <w:lang w:val="en-US"/>
-        </w:rPr>
-      </w:pPr>
-      <w:r>
-        <w:rPr>
-          <w:lang w:val="en-US"/>
-        </w:rPr>
-        <w:t xml:space="preserve">W </w:t>
-      </w:r>
-      <w:r>
-        <w:rPr>
-          <w:lang w:val="en-US"/>
-        </w:rPr>
-        <w:t>5</w:t>
-      </w:r>
-      <w:r>
-        <w:rPr>
-          <w:lang w:val="en-US"/>
-        </w:rPr>
-        <w:t xml:space="preserve">,B </w:t>
-      </w:r>
-      <w:r>
-        <w:rPr>
-          <w:lang w:val="en-US"/>
-        </w:rPr>
-        <w:t>6</w:t>
-      </w:r>
-      <w:r>
-        <w:rPr>
-          <w:lang w:val="en-US"/>
-        </w:rPr>
-        <w:t xml:space="preserve"> &gt;</w:t>
-      </w:r>
-    </w:p>
-    <w:p>
-      <w:pPr>
-        <w:rPr>
-          <w:lang w:val="en-US"/>
-        </w:rPr>
-      </w:pPr>
-      <w:r>
-        <w:rPr>
-          <w:lang w:val="en-US"/>
-        </w:rPr>
-        <w:t xml:space="preserve">W </w:t>
-      </w:r>
-      <w:r>
-        <w:rPr>
-          <w:lang w:val="en-US"/>
-        </w:rPr>
-        <w:t>5</w:t>
-      </w:r>
-      <w:r>
-        <w:rPr>
-          <w:lang w:val="en-US"/>
-        </w:rPr>
-        <w:t xml:space="preserve">, B </w:t>
-      </w:r>
-      <w:r>
-        <w:rPr>
-          <w:lang w:val="en-US"/>
-        </w:rPr>
-        <w:t>6</w:t>
-      </w:r>
-      <w:r>
-        <w:rPr>
-          <w:lang w:val="en-US"/>
-        </w:rPr>
-        <w:t xml:space="preserve"> &gt;</w:t>
-      </w:r>
-    </w:p>
-    <w:p>
-      <w:pPr>
-        <w:rPr>
-          <w:lang w:val="en-US"/>
-        </w:rPr>
-      </w:pPr>
-      <w:r>
-        <w:rPr>
-          <w:lang w:val="en-US"/>
-        </w:rPr>
-        <w:t xml:space="preserve">W </w:t>
-      </w:r>
-      <w:r>
-        <w:rPr>
-          <w:lang w:val="en-US"/>
-        </w:rPr>
-        <w:t>5</w:t>
-      </w:r>
-      <w:r>
-        <w:rPr>
-          <w:lang w:val="en-US"/>
-        </w:rPr>
-        <w:t xml:space="preserve">, B </w:t>
-      </w:r>
-      <w:r>
-        <w:rPr>
-          <w:lang w:val="en-US"/>
-        </w:rPr>
-        <w:t>6</w:t>
-      </w:r>
-      <w:r>
-        <w:rPr>
-          <w:lang w:val="en-US"/>
-        </w:rPr>
-        <w:t xml:space="preserve"> &gt;</w:t>
-      </w:r>
-    </w:p>
-    <w:p>
-      <w:pPr>
-        <w:rPr>
-          <w:lang w:val="en-US"/>
-        </w:rPr>
-      </w:pPr>
-      <w:r>
-        <w:rPr>
-          <w:lang w:val="en-US"/>
-        </w:rPr>
-        <w:t xml:space="preserve">W </w:t>
-      </w:r>
-      <w:r>
-        <w:rPr>
-          <w:lang w:val="en-US"/>
-        </w:rPr>
-        <w:t>6</w:t>
-      </w:r>
-      <w:r>
-        <w:rPr>
-          <w:lang w:val="en-US"/>
-        </w:rPr>
-        <w:t xml:space="preserve">, B </w:t>
-      </w:r>
-      <w:r>
-        <w:rPr>
-          <w:lang w:val="en-US"/>
-        </w:rPr>
-        <w:t>5</w:t>
-      </w:r>
-      <w:r>
-        <w:rPr>
-          <w:lang w:val="en-US"/>
-        </w:rPr>
-        <w:t xml:space="preserve"> &gt;</w:t>
-      </w:r>
-    </w:p>
-    <w:p>
-      <w:pPr>
-        <w:rPr>
-          <w:lang w:val="en-US"/>
-        </w:rPr>
-      </w:pPr>
-      <w:r>
-        <w:rPr>
-          <w:lang w:val="en-US"/>
-        </w:rPr>
-        <w:t xml:space="preserve">W </w:t>
-      </w:r>
-      <w:r>
-        <w:rPr>
-          <w:lang w:val="en-US"/>
-        </w:rPr>
-        <w:t>6</w:t>
-      </w:r>
-      <w:r>
-        <w:rPr>
-          <w:lang w:val="en-US"/>
-        </w:rPr>
-        <w:t xml:space="preserve">, B </w:t>
-      </w:r>
-      <w:r>
-        <w:rPr>
-          <w:lang w:val="en-US"/>
-        </w:rPr>
-        <w:t>5</w:t>
-      </w:r>
-      <w:r>
-        <w:rPr>
-          <w:lang w:val="en-US"/>
-        </w:rPr>
-        <w:t xml:space="preserve"> &gt;</w:t>
-      </w:r>
-    </w:p>
-    <w:p>
-      <w:pPr>
-        <w:rPr>
-          <w:lang w:val="en-US"/>
-        </w:rPr>
-      </w:pPr>
-      <w:r>
-        <w:rPr>
-          <w:lang w:val="en-US"/>
-        </w:rPr>
-        <w:t xml:space="preserve">W </w:t>
-      </w:r>
-      <w:r>
-        <w:rPr>
-          <w:lang w:val="en-US"/>
-        </w:rPr>
-        <w:t>6</w:t>
-      </w:r>
-      <w:r>
-        <w:rPr>
-          <w:lang w:val="en-US"/>
-        </w:rPr>
-        <w:t xml:space="preserve">, B </w:t>
-      </w:r>
-      <w:r>
-        <w:rPr>
-          <w:lang w:val="en-US"/>
-        </w:rPr>
-        <w:t>5</w:t>
-      </w:r>
-      <w:r>
-        <w:rPr>
-          <w:lang w:val="en-US"/>
-        </w:rPr>
-        <w:t xml:space="preserve"> &gt;</w:t>
-      </w:r>
-    </w:p>
-    <w:p>
-      <w:pPr>
-        <w:rPr>
-          <w:lang w:val="en-US"/>
-        </w:rPr>
-      </w:pPr>
-    </w:p>
-    <w:p>
-      <w:pPr>
-        <w:rPr>
-          <w:lang w:val="en-US"/>
-        </w:rPr>
-      </w:pPr>
-      <w:r>
-        <w:rPr>
-          <w:lang w:val="en-US"/>
-        </w:rPr>
-        <w:t>6</w:t>
-      </w:r>
-      <w:r>
-        <w:rPr>
-          <w:lang w:val="en-US"/>
-        </w:rPr>
-        <w:t xml:space="preserve"> vs </w:t>
-      </w:r>
-      <w:r>
-        <w:rPr>
-          <w:lang w:val="en-US"/>
-        </w:rPr>
-        <w:t>7</w:t>
-      </w:r>
-    </w:p>
-    <w:p>
-      <w:pPr>
-        <w:rPr>
-          <w:lang w:val="en-US"/>
-        </w:rPr>
-      </w:pPr>
-      <w:r>
-        <w:rPr>
-          <w:lang w:val="en-US"/>
-        </w:rPr>
-        <w:t xml:space="preserve">W </w:t>
-      </w:r>
-      <w:r>
-        <w:rPr>
-          <w:lang w:val="en-US"/>
-        </w:rPr>
-        <w:t>6</w:t>
-      </w:r>
-      <w:r>
-        <w:rPr>
-          <w:lang w:val="en-US"/>
-        </w:rPr>
-        <w:t xml:space="preserve">,B </w:t>
-      </w:r>
-      <w:r>
-        <w:rPr>
-          <w:lang w:val="en-US"/>
-        </w:rPr>
-        <w:t>7</w:t>
-      </w:r>
-      <w:r>
-        <w:rPr>
-          <w:lang w:val="en-US"/>
-        </w:rPr>
-        <w:t xml:space="preserve"> &gt;</w:t>
-      </w:r>
-    </w:p>
-    <w:p>
-      <w:pPr>
-        <w:rPr>
-          <w:lang w:val="en-US"/>
-        </w:rPr>
-      </w:pPr>
-      <w:r>
-        <w:rPr>
-          <w:lang w:val="en-US"/>
-        </w:rPr>
-        <w:t xml:space="preserve">W </w:t>
-      </w:r>
-      <w:r>
-        <w:rPr>
-          <w:lang w:val="en-US"/>
-        </w:rPr>
-        <w:t>6</w:t>
-      </w:r>
-      <w:r>
-        <w:rPr>
-          <w:lang w:val="en-US"/>
-        </w:rPr>
-        <w:t xml:space="preserve">, B </w:t>
-      </w:r>
-      <w:r>
-        <w:rPr>
-          <w:lang w:val="en-US"/>
-        </w:rPr>
-        <w:t>7</w:t>
-      </w:r>
-      <w:r>
-        <w:rPr>
-          <w:lang w:val="en-US"/>
-        </w:rPr>
-        <w:t xml:space="preserve"> &gt;</w:t>
-      </w:r>
-    </w:p>
-    <w:p>
-      <w:pPr>
-        <w:rPr>
-          <w:lang w:val="en-US"/>
-        </w:rPr>
-      </w:pPr>
-      <w:r>
-        <w:rPr>
-          <w:lang w:val="en-US"/>
-        </w:rPr>
-        <w:t xml:space="preserve">W </w:t>
-      </w:r>
-      <w:r>
-        <w:rPr>
-          <w:lang w:val="en-US"/>
-        </w:rPr>
-        <w:t>6</w:t>
-      </w:r>
-      <w:r>
-        <w:rPr>
-          <w:lang w:val="en-US"/>
-        </w:rPr>
-        <w:t xml:space="preserve">, B </w:t>
-      </w:r>
-      <w:r>
-        <w:rPr>
-          <w:lang w:val="en-US"/>
-        </w:rPr>
-        <w:t>7</w:t>
-      </w:r>
-      <w:r>
-        <w:rPr>
-          <w:lang w:val="en-US"/>
-        </w:rPr>
-        <w:t xml:space="preserve"> &gt;</w:t>
-      </w:r>
-    </w:p>
-    <w:p>
-      <w:pPr>
-        <w:rPr>
-          <w:lang w:val="en-US"/>
-        </w:rPr>
-      </w:pPr>
-      <w:r>
-        <w:rPr>
-          <w:lang w:val="en-US"/>
-        </w:rPr>
-        <w:t xml:space="preserve">W </w:t>
-      </w:r>
-      <w:r>
-        <w:rPr>
-          <w:lang w:val="en-US"/>
-        </w:rPr>
-        <w:t>7</w:t>
-      </w:r>
-      <w:r>
-        <w:rPr>
-          <w:lang w:val="en-US"/>
-        </w:rPr>
-        <w:t xml:space="preserve">, B </w:t>
-      </w:r>
-      <w:r>
-        <w:rPr>
-          <w:lang w:val="en-US"/>
-        </w:rPr>
-        <w:t>6</w:t>
-      </w:r>
-      <w:r>
-        <w:rPr>
-          <w:lang w:val="en-US"/>
-        </w:rPr>
-        <w:t xml:space="preserve"> &gt;</w:t>
-      </w:r>
-    </w:p>
-    <w:p>
-      <w:pPr>
-        <w:rPr>
-          <w:lang w:val="en-US"/>
-        </w:rPr>
-      </w:pPr>
-      <w:r>
-        <w:rPr>
-          <w:lang w:val="en-US"/>
-        </w:rPr>
-        <w:t xml:space="preserve">W </w:t>
-      </w:r>
-      <w:r>
-        <w:rPr>
-          <w:lang w:val="en-US"/>
-        </w:rPr>
-        <w:t>7</w:t>
-      </w:r>
-      <w:r>
-        <w:rPr>
-          <w:lang w:val="en-US"/>
-        </w:rPr>
-        <w:t xml:space="preserve">, B </w:t>
-      </w:r>
-      <w:r>
-        <w:rPr>
-          <w:lang w:val="en-US"/>
-        </w:rPr>
-        <w:t>6</w:t>
-      </w:r>
-      <w:r>
-        <w:rPr>
-          <w:lang w:val="en-US"/>
-        </w:rPr>
-        <w:t xml:space="preserve"> &gt;</w:t>
-      </w:r>
-    </w:p>
-    <w:p>
-      <w:pPr>
-        <w:rPr>
-          <w:lang w:val="en-US"/>
-        </w:rPr>
-      </w:pPr>
-      <w:r>
-        <w:rPr>
-          <w:lang w:val="en-US"/>
-        </w:rPr>
-        <w:t xml:space="preserve">W </w:t>
-      </w:r>
-      <w:r>
-        <w:rPr>
-          <w:lang w:val="en-US"/>
-        </w:rPr>
-        <w:t>7</w:t>
-      </w:r>
-      <w:r>
-        <w:rPr>
-          <w:lang w:val="en-US"/>
-        </w:rPr>
-        <w:t xml:space="preserve">, B </w:t>
-      </w:r>
-      <w:r>
-        <w:rPr>
-          <w:lang w:val="en-US"/>
-        </w:rPr>
-        <w:t>6</w:t>
-      </w:r>
-      <w:r>
-        <w:rPr>
-          <w:lang w:val="en-US"/>
-        </w:rPr>
-        <w:t xml:space="preserve"> &gt;</w:t>
-      </w:r>
-    </w:p>
-    <w:p>
-      <w:pPr>
-        <w:rPr>
-          <w:lang w:val="en-US"/>
-        </w:rPr>
-      </w:pPr>
-    </w:p>
-    <w:p>
-      <w:pPr>
-        <w:rPr>
-          <w:lang w:val="en-US"/>
-        </w:rPr>
-      </w:pPr>
-    </w:p>
-    <w:p>
-      <w:pPr>
-        <w:rPr>
-          <w:lang w:val="en-US"/>
-        </w:rPr>
-      </w:pPr>
-    </w:p>
-    <w:p>
-      <w:pPr>
-        <w:rPr>
-          <w:lang w:val="en-US"/>
-        </w:rPr>
-      </w:pPr>
-    </w:p>
-    <w:p>
-      <w:pPr>
-        <w:rPr>
-          <w:lang w:val="en-US"/>
-        </w:rPr>
-      </w:pPr>
-    </w:p>
-    <w:p>
-      <w:pPr>
-        <w:rPr>
-          <w:lang w:val="en-US"/>
-        </w:rPr>
-      </w:pPr>
-    </w:p>
-    <w:p>
-      <w:pPr>
-        <w:rPr>
-          <w:lang w:val="en-US"/>
-        </w:rPr>
-      </w:pPr>
-    </w:p>
-    <w:p>
-      <w:pPr>
-        <w:rPr>
-          <w:lang w:val="en-US"/>
-        </w:rPr>
-      </w:pPr>
-    </w:p>
-    <w:p>
-      <w:pPr>
-        <w:rPr>
-          <w:lang w:val="en-US"/>
-        </w:rPr>
-      </w:pPr>
-      <w:r>
-        <w:rPr>
-          <w:lang w:val="en-US"/>
-        </w:rPr>
-        <w:t>-choise level</w:t>
-      </w:r>
-    </w:p>
-    <w:p>
-      <w:pPr>
-        <w:rPr>
-          <w:lang w:val="en-US"/>
-        </w:rPr>
-      </w:pPr>
-      <w:r>
-        <w:rPr>
-          <w:lang w:val="en-US"/>
-        </w:rPr>
-        <w:t>-max relfection time : if max r</w:t>
-      </w:r>
-      <w:r>
-        <w:rPr>
-          <w:lang w:val="en-US"/>
-        </w:rPr>
-        <w:t>eflextion mimited, stop reflection</w:t>
+        <w:t>W 7, B 6 &gt;</w:t>
+      </w:r>
+    </w:p>
+    <w:p>
+      <w:pPr>
+        <w:rPr>
+          <w:lang w:val="en-US"/>
+        </w:rPr>
+      </w:pPr>
+      <w:r>
+        <w:rPr>
+          <w:lang w:val="en-US"/>
+        </w:rPr>
+        <w:t>W 7, B 6 &gt;</w:t>
+      </w:r>
+    </w:p>
+    <w:p>
+      <w:pPr>
+        <w:rPr>
+          <w:lang w:val="en-US"/>
+        </w:rPr>
+      </w:pPr>
+    </w:p>
+    <w:p>
+      <w:pPr>
+        <w:rPr>
+          <w:lang w:val="en-US"/>
+        </w:rPr>
+      </w:pPr>
+    </w:p>
+    <w:p>
+      <w:pPr>
+        <w:rPr>
+          <w:lang w:val="en-US"/>
+        </w:rPr>
+      </w:pPr>
+    </w:p>
+    <w:p>
+      <w:pPr>
+        <w:rPr>
+          <w:lang w:val="en-US"/>
+        </w:rPr>
+      </w:pPr>
+    </w:p>
+    <w:p>
+      <w:pPr>
+        <w:rPr>
+          <w:lang w:val="en-US"/>
+        </w:rPr>
+      </w:pPr>
+    </w:p>
+    <w:p>
+      <w:pPr>
+        <w:rPr>
+          <w:lang w:val="en-US"/>
+        </w:rPr>
+      </w:pPr>
+    </w:p>
+    <w:p>
+      <w:pPr>
+        <w:rPr>
+          <w:lang w:val="en-US"/>
+        </w:rPr>
+      </w:pPr>
+    </w:p>
+    <w:p>
+      <w:pPr>
+        <w:rPr>
+          <w:lang w:val="en-US"/>
+        </w:rPr>
+      </w:pPr>
+    </w:p>
+    <w:p>
+      <w:pPr>
+        <w:rPr>
+          <w:lang w:val="en-US"/>
+        </w:rPr>
+      </w:pPr>
+      <w:r>
+        <w:rPr>
+          <w:lang w:val="en-US"/>
+        </w:rPr>
+        <w:t>-</w:t>
+      </w:r>
+      <w:proofErr w:type="spellStart"/>
+      <w:r>
+        <w:rPr>
+          <w:lang w:val="en-US"/>
+        </w:rPr>
+        <w:t>choise</w:t>
+      </w:r>
+      <w:proofErr w:type="spellEnd"/>
+      <w:r>
+        <w:rPr>
+          <w:lang w:val="en-US"/>
+        </w:rPr>
+        <w:t xml:space="preserve"> level</w:t>
+      </w:r>
+    </w:p>
+    <w:p>
+      <w:pPr>
+        <w:rPr>
+          <w:lang w:val="en-US"/>
+        </w:rPr>
+      </w:pPr>
+      <w:r>
+        <w:rPr>
+          <w:lang w:val="en-US"/>
+        </w:rPr>
+        <w:t xml:space="preserve">-max </w:t>
+      </w:r>
+      <w:proofErr w:type="spellStart"/>
+      <w:r>
+        <w:rPr>
+          <w:lang w:val="en-US"/>
+        </w:rPr>
+        <w:t>relfection</w:t>
+      </w:r>
+      <w:proofErr w:type="spellEnd"/>
+      <w:r>
+        <w:rPr>
+          <w:lang w:val="en-US"/>
+        </w:rPr>
+        <w:t xml:space="preserve"> </w:t>
+      </w:r>
+      <w:proofErr w:type="gramStart"/>
+      <w:r>
+        <w:rPr>
+          <w:lang w:val="en-US"/>
+        </w:rPr>
+        <w:t>time :</w:t>
+      </w:r>
+      <w:proofErr w:type="gramEnd"/>
+      <w:r>
+        <w:rPr>
+          <w:lang w:val="en-US"/>
+        </w:rPr>
+        <w:t xml:space="preserve"> if max </w:t>
+      </w:r>
+      <w:proofErr w:type="spellStart"/>
+      <w:r>
+        <w:rPr>
+          <w:lang w:val="en-US"/>
+        </w:rPr>
+        <w:t>r</w:t>
+      </w:r>
+      <w:r>
+        <w:rPr>
+          <w:lang w:val="en-US"/>
+        </w:rPr>
+        <w:t>eflextion</w:t>
+      </w:r>
+      <w:proofErr w:type="spellEnd"/>
+      <w:r>
+        <w:rPr>
+          <w:lang w:val="en-US"/>
+        </w:rPr>
+        <w:t xml:space="preserve"> </w:t>
+      </w:r>
+      <w:proofErr w:type="spellStart"/>
+      <w:r>
+        <w:rPr>
+          <w:lang w:val="en-US"/>
+        </w:rPr>
+        <w:t>mimited</w:t>
+      </w:r>
+      <w:proofErr w:type="spellEnd"/>
+      <w:r>
+        <w:rPr>
+          <w:lang w:val="en-US"/>
+        </w:rPr>
+        <w:t>, stop reflection</w:t>
       </w:r>
       <w:r>
         <w:rPr>
@@ -844,18 +657,68 @@
         <w:t>-chois d</w:t>
       </w:r>
       <w:r>
-        <w:t>u reflextion limit , modifiabre entre chaque tour</w:t>
+        <w:t xml:space="preserve">u </w:t>
+      </w:r>
+      <w:proofErr w:type="spellStart"/>
+      <w:r>
+        <w:t>reflextion</w:t>
+      </w:r>
+      <w:proofErr w:type="spellEnd"/>
+      <w:r>
+        <w:t xml:space="preserve"> </w:t>
+      </w:r>
+      <w:proofErr w:type="spellStart"/>
+      <w:proofErr w:type="gramStart"/>
+      <w:r>
+        <w:t>limit</w:t>
+      </w:r>
+      <w:proofErr w:type="spellEnd"/>
+      <w:r>
+        <w:t xml:space="preserve"> ,</w:t>
+      </w:r>
+      <w:proofErr w:type="gramEnd"/>
+      <w:r>
+        <w:t xml:space="preserve"> </w:t>
+      </w:r>
+      <w:proofErr w:type="spellStart"/>
+      <w:r>
+        <w:t>modifiabre</w:t>
+      </w:r>
+      <w:proofErr w:type="spellEnd"/>
+      <w:r>
+        <w:t xml:space="preserve"> entre chaque tour</w:t>
       </w:r>
     </w:p>
     <w:p>
       <w:r>
         <w:tab/>
-        <w:t>-timer qui affiche le temps de reflection</w:t>
-      </w:r>
-    </w:p>
-    <w:p>
-      <w:r>
-        <w:t>Mémoriser les getPossible move</w:t>
+        <w:t>-</w:t>
+      </w:r>
+      <w:proofErr w:type="spellStart"/>
+      <w:r>
+        <w:t>timer</w:t>
+      </w:r>
+      <w:proofErr w:type="spellEnd"/>
+      <w:r>
+        <w:t xml:space="preserve"> qui affiche le temps de </w:t>
+      </w:r>
+      <w:proofErr w:type="spellStart"/>
+      <w:r>
+        <w:t>reflection</w:t>
+      </w:r>
+      <w:proofErr w:type="spellEnd"/>
+    </w:p>
+    <w:p>
+      <w:r>
+        <w:t xml:space="preserve">Mémoriser les </w:t>
+      </w:r>
+      <w:proofErr w:type="spellStart"/>
+      <w:r>
+        <w:t>getPossible</w:t>
+      </w:r>
+      <w:proofErr w:type="spellEnd"/>
+      <w:r>
+        <w:t xml:space="preserve"> move</w:t>
       </w:r>
       <w:r>
         <w:t>s</w:t>
@@ -873,7 +736,15 @@
     </w:p>
     <w:p>
       <w:r>
-        <w:t>New bench :</w:t>
+        <w:t xml:space="preserve">New </w:t>
+      </w:r>
+      <w:proofErr w:type="spellStart"/>
+      <w:r>
+        <w:t>bench</w:t>
+      </w:r>
+      <w:proofErr w:type="spellEnd"/>
+      <w:r>
+        <w:t> :</w:t>
       </w:r>
     </w:p>
     <w:p>
@@ -897,7 +768,7 @@
                     <pic:cNvPicPr/>
                   </pic:nvPicPr>
                   <pic:blipFill>
-                    <a:blip r:embed="rId5"/>
+                    <a:blip r:embed="rId4"/>
                     <a:stretch>
                       <a:fillRect/>
                     </a:stretch>
@@ -926,14 +797,27 @@
     <w:p/>
     <w:p>
       <w:r>
-        <w:t>Temps debug bonus et malus menace </w:t>
-      </w:r>
-      <w:r>
-        <w:t>seulement au niveau 1</w:t>
+        <w:t xml:space="preserve">Temps </w:t>
+      </w:r>
+      <w:proofErr w:type="spellStart"/>
+      <w:r>
+        <w:t>debug</w:t>
+      </w:r>
+      <w:proofErr w:type="spellEnd"/>
+      <w:r>
+        <w:t xml:space="preserve"> bonus et malus menace </w:t>
+      </w:r>
+      <w:r>
+        <w:t xml:space="preserve">seulement au niveau </w:t>
+      </w:r>
+      <w:proofErr w:type="gramStart"/>
+      <w:r>
+        <w:t>1</w:t>
       </w:r>
       <w:r>
         <w:t>:</w:t>
       </w:r>
+      <w:proofErr w:type="gramEnd"/>
     </w:p>
     <w:p>
       <w:r>
@@ -956,7 +840,7 @@
                     <pic:cNvPicPr/>
                   </pic:nvPicPr>
                   <pic:blipFill>
-                    <a:blip r:embed="rId6"/>
+                    <a:blip r:embed="rId5"/>
                     <a:stretch>
                       <a:fillRect/>
                     </a:stretch>

</xml_diff>